<commit_message>
Update report of HW_0
</commit_message>
<xml_diff>
--- a/Report/HW_0.docx
+++ b/Report/HW_0.docx
@@ -197,39 +197,39 @@
           <w:sz w:val="24"/>
           <w:szCs w:val="24"/>
         </w:rPr>
-        <w:t xml:space="preserve">, X1 seems to have a more accurate regression line for the training model. X2 and X3 had many different training data points that is spread out and the </w:t>
-      </w:r>
-      <w:r>
-        <w:rPr>
-          <w:rFonts w:ascii="Arial" w:hAnsi="Arial" w:cs="Arial"/>
-          <w:sz w:val="24"/>
-          <w:szCs w:val="24"/>
-        </w:rPr>
-        <w:t>regression line</w:t>
-      </w:r>
-      <w:r>
-        <w:rPr>
-          <w:rFonts w:ascii="Arial" w:hAnsi="Arial" w:cs="Arial"/>
-          <w:sz w:val="24"/>
-          <w:szCs w:val="24"/>
-        </w:rPr>
-        <w:t xml:space="preserve"> that is plotted would be </w:t>
-      </w:r>
-      <w:r>
-        <w:rPr>
-          <w:rFonts w:ascii="Arial" w:hAnsi="Arial" w:cs="Arial"/>
-          <w:sz w:val="24"/>
-          <w:szCs w:val="24"/>
-        </w:rPr>
-        <w:t>more ideal.</w:t>
-      </w:r>
-      <w:r>
-        <w:rPr>
-          <w:rFonts w:ascii="Arial" w:hAnsi="Arial" w:cs="Arial"/>
-          <w:sz w:val="24"/>
-          <w:szCs w:val="24"/>
-        </w:rPr>
-        <w:t xml:space="preserve"> </w:t>
+        <w:t>, X1 ha</w:t>
+      </w:r>
+      <w:r>
+        <w:rPr>
+          <w:rFonts w:ascii="Arial" w:hAnsi="Arial" w:cs="Arial"/>
+          <w:sz w:val="24"/>
+          <w:szCs w:val="24"/>
+        </w:rPr>
+        <w:t>s a</w:t>
+      </w:r>
+      <w:r>
+        <w:rPr>
+          <w:rFonts w:ascii="Arial" w:hAnsi="Arial" w:cs="Arial"/>
+          <w:sz w:val="24"/>
+          <w:szCs w:val="24"/>
+        </w:rPr>
+        <w:t xml:space="preserve"> more accurate regression line for the training model. X2 and X3 had many different training data points</w:t>
+      </w:r>
+      <w:r>
+        <w:rPr>
+          <w:rFonts w:ascii="Arial" w:hAnsi="Arial" w:cs="Arial"/>
+          <w:sz w:val="24"/>
+          <w:szCs w:val="24"/>
+        </w:rPr>
+        <w:t xml:space="preserve"> that can be called the outliers, and </w:t>
+      </w:r>
+      <w:r>
+        <w:rPr>
+          <w:rFonts w:ascii="Arial" w:hAnsi="Arial" w:cs="Arial"/>
+          <w:sz w:val="24"/>
+          <w:szCs w:val="24"/>
+        </w:rPr>
+        <w:t xml:space="preserve">that can affect the training in an unintended outcome. </w:t>
       </w:r>
     </w:p>
     <w:p>
@@ -273,23 +273,137 @@
           <w:sz w:val="24"/>
           <w:szCs w:val="24"/>
         </w:rPr>
-        <w:t xml:space="preserve">From testing different ranges of learning on X1, X2, X3, it is found that the best optimal learning rate range around 0.001 – 0.01 depending on the training data points it is given. If the user were the lower the learning rate further, </w:t>
-      </w:r>
-      <w:r>
-        <w:rPr>
-          <w:rFonts w:ascii="Arial" w:hAnsi="Arial" w:cs="Arial"/>
-          <w:sz w:val="24"/>
-          <w:szCs w:val="24"/>
-        </w:rPr>
-        <w:t xml:space="preserve">resulted in </w:t>
-      </w:r>
-      <w:r>
-        <w:rPr>
-          <w:rFonts w:ascii="Arial" w:hAnsi="Arial" w:cs="Arial"/>
-          <w:sz w:val="24"/>
-          <w:szCs w:val="24"/>
-        </w:rPr>
-        <w:t xml:space="preserve">not identifying the final output of the loss function or requires more iterations to finish it. Increasing the learning rate further just resulted in a strange appearance of the loss over iterations. </w:t>
+        <w:t xml:space="preserve">From testing different ranges of learning on X1, X2, X3, it is found that the best optimal learning rate range around 0.001 – 0.01 depending on </w:t>
+      </w:r>
+      <w:r>
+        <w:rPr>
+          <w:rFonts w:ascii="Arial" w:hAnsi="Arial" w:cs="Arial"/>
+          <w:sz w:val="24"/>
+          <w:szCs w:val="24"/>
+        </w:rPr>
+        <w:t xml:space="preserve">when </w:t>
+      </w:r>
+      <w:r>
+        <w:rPr>
+          <w:rFonts w:ascii="Arial" w:hAnsi="Arial" w:cs="Arial"/>
+          <w:sz w:val="24"/>
+          <w:szCs w:val="24"/>
+        </w:rPr>
+        <w:t>it</w:t>
+      </w:r>
+      <w:r>
+        <w:rPr>
+          <w:rFonts w:ascii="Arial" w:hAnsi="Arial" w:cs="Arial"/>
+          <w:sz w:val="24"/>
+          <w:szCs w:val="24"/>
+        </w:rPr>
+        <w:t>s</w:t>
+      </w:r>
+      <w:r>
+        <w:rPr>
+          <w:rFonts w:ascii="Arial" w:hAnsi="Arial" w:cs="Arial"/>
+          <w:sz w:val="24"/>
+          <w:szCs w:val="24"/>
+        </w:rPr>
+        <w:t xml:space="preserve"> finish</w:t>
+      </w:r>
+      <w:r>
+        <w:rPr>
+          <w:rFonts w:ascii="Arial" w:hAnsi="Arial" w:cs="Arial"/>
+          <w:sz w:val="24"/>
+          <w:szCs w:val="24"/>
+        </w:rPr>
+        <w:t xml:space="preserve"> </w:t>
+      </w:r>
+      <w:r>
+        <w:rPr>
+          <w:rFonts w:ascii="Arial" w:hAnsi="Arial" w:cs="Arial"/>
+          <w:sz w:val="24"/>
+          <w:szCs w:val="24"/>
+        </w:rPr>
+        <w:t>iterating before its iteration limit</w:t>
+      </w:r>
+      <w:r>
+        <w:rPr>
+          <w:rFonts w:ascii="Arial" w:hAnsi="Arial" w:cs="Arial"/>
+          <w:sz w:val="24"/>
+          <w:szCs w:val="24"/>
+        </w:rPr>
+        <w:t xml:space="preserve">. </w:t>
+      </w:r>
+      <w:r>
+        <w:rPr>
+          <w:rFonts w:ascii="Arial" w:hAnsi="Arial" w:cs="Arial"/>
+          <w:sz w:val="24"/>
+          <w:szCs w:val="24"/>
+        </w:rPr>
+        <w:t xml:space="preserve">For example, </w:t>
+      </w:r>
+      <w:r>
+        <w:rPr>
+          <w:rFonts w:ascii="Arial" w:hAnsi="Arial" w:cs="Arial"/>
+          <w:sz w:val="24"/>
+          <w:szCs w:val="24"/>
+        </w:rPr>
+        <w:t xml:space="preserve">for variable X1, if the learning rate was 0.001, it will result in the plot converging in a steady paste and may not end up finishing iterating as 1600 iterations is the limit. As a result, may end up in </w:t>
+      </w:r>
+      <w:proofErr w:type="gramStart"/>
+      <w:r>
+        <w:rPr>
+          <w:rFonts w:ascii="Arial" w:hAnsi="Arial" w:cs="Arial"/>
+          <w:sz w:val="24"/>
+          <w:szCs w:val="24"/>
+        </w:rPr>
+        <w:t>a</w:t>
+      </w:r>
+      <w:proofErr w:type="gramEnd"/>
+      <w:r>
+        <w:rPr>
+          <w:rFonts w:ascii="Arial" w:hAnsi="Arial" w:cs="Arial"/>
+          <w:sz w:val="24"/>
+          <w:szCs w:val="24"/>
+        </w:rPr>
+        <w:t xml:space="preserve"> inaccurate values of theta. Higher learning rate </w:t>
+      </w:r>
+      <w:r>
+        <w:rPr>
+          <w:rFonts w:ascii="Arial" w:hAnsi="Arial" w:cs="Arial"/>
+          <w:sz w:val="24"/>
+          <w:szCs w:val="24"/>
+        </w:rPr>
+        <w:t xml:space="preserve">than 0.1 </w:t>
+      </w:r>
+      <w:r>
+        <w:rPr>
+          <w:rFonts w:ascii="Arial" w:hAnsi="Arial" w:cs="Arial"/>
+          <w:sz w:val="24"/>
+          <w:szCs w:val="24"/>
+        </w:rPr>
+        <w:t xml:space="preserve">would </w:t>
+      </w:r>
+      <w:r>
+        <w:rPr>
+          <w:rFonts w:ascii="Arial" w:hAnsi="Arial" w:cs="Arial"/>
+          <w:sz w:val="24"/>
+          <w:szCs w:val="24"/>
+        </w:rPr>
+        <w:t>result</w:t>
+      </w:r>
+      <w:r>
+        <w:rPr>
+          <w:rFonts w:ascii="Arial" w:hAnsi="Arial" w:cs="Arial"/>
+          <w:sz w:val="24"/>
+          <w:szCs w:val="24"/>
+        </w:rPr>
+        <w:t xml:space="preserve"> in a exponentially steep </w:t>
+      </w:r>
+      <w:r>
+        <w:rPr>
+          <w:rFonts w:ascii="Arial" w:hAnsi="Arial" w:cs="Arial"/>
+          <w:sz w:val="24"/>
+          <w:szCs w:val="24"/>
+        </w:rPr>
+        <w:t xml:space="preserve">decreases in a less amount of iterations needed on the plot. As a result, the high learning rate may end up producing inaccurate thetas’ values. </w:t>
       </w:r>
     </w:p>
     <w:p>
@@ -386,7 +500,63 @@
           <w:sz w:val="24"/>
           <w:szCs w:val="24"/>
         </w:rPr>
-        <w:t xml:space="preserve">would requires more iterations, which is not optimal. Any higher would exponentially decreases and may output inaccurate theta. </w:t>
+        <w:t>would requires more iterations, which is not optimal</w:t>
+      </w:r>
+      <w:r>
+        <w:rPr>
+          <w:rFonts w:ascii="Arial" w:hAnsi="Arial" w:cs="Arial"/>
+          <w:sz w:val="24"/>
+          <w:szCs w:val="24"/>
+        </w:rPr>
+        <w:t>, and possibly unfinished gradient descend</w:t>
+      </w:r>
+      <w:r>
+        <w:rPr>
+          <w:rFonts w:ascii="Arial" w:hAnsi="Arial" w:cs="Arial"/>
+          <w:sz w:val="24"/>
+          <w:szCs w:val="24"/>
+        </w:rPr>
+        <w:t xml:space="preserve">. Any higher would </w:t>
+      </w:r>
+      <w:r>
+        <w:rPr>
+          <w:rFonts w:ascii="Arial" w:hAnsi="Arial" w:cs="Arial"/>
+          <w:sz w:val="24"/>
+          <w:szCs w:val="24"/>
+        </w:rPr>
+        <w:t xml:space="preserve">result in </w:t>
+      </w:r>
+      <w:r>
+        <w:rPr>
+          <w:rFonts w:ascii="Arial" w:hAnsi="Arial" w:cs="Arial"/>
+          <w:sz w:val="24"/>
+          <w:szCs w:val="24"/>
+        </w:rPr>
+        <w:t xml:space="preserve">exponentially decreases and may output inaccurate </w:t>
+      </w:r>
+      <w:r>
+        <w:rPr>
+          <w:rFonts w:ascii="Arial" w:hAnsi="Arial" w:cs="Arial"/>
+          <w:sz w:val="24"/>
+          <w:szCs w:val="24"/>
+        </w:rPr>
+        <w:t xml:space="preserve">of </w:t>
+      </w:r>
+      <w:r>
+        <w:rPr>
+          <w:rFonts w:ascii="Arial" w:hAnsi="Arial" w:cs="Arial"/>
+          <w:sz w:val="24"/>
+          <w:szCs w:val="24"/>
+        </w:rPr>
+        <w:t>theta</w:t>
+      </w:r>
+      <w:r>
+        <w:rPr>
+          <w:rFonts w:ascii="Arial" w:hAnsi="Arial" w:cs="Arial"/>
+          <w:sz w:val="24"/>
+          <w:szCs w:val="24"/>
+        </w:rPr>
+        <w:t xml:space="preserve">s.  </w:t>
       </w:r>
     </w:p>
     <w:p>
@@ -424,6 +594,7 @@
           <w:szCs w:val="24"/>
         </w:rPr>
       </w:pPr>
+      <w:proofErr w:type="gramStart"/>
       <w:r>
         <w:rPr>
           <w:rFonts w:ascii="Arial" w:hAnsi="Arial" w:cs="Arial"/>
@@ -438,7 +609,24 @@
           <w:sz w:val="24"/>
           <w:szCs w:val="24"/>
         </w:rPr>
-        <w:t>(1,1,1) is 2.9413640816645295</w:t>
+        <w:t>(</w:t>
+      </w:r>
+      <w:proofErr w:type="gramEnd"/>
+      <w:r>
+        <w:rPr>
+          <w:rFonts w:ascii="Arial" w:hAnsi="Arial" w:cs="Arial"/>
+          <w:sz w:val="24"/>
+          <w:szCs w:val="24"/>
+        </w:rPr>
+        <w:t xml:space="preserve">1,1,1) is </w:t>
+      </w:r>
+      <w:r>
+        <w:rPr>
+          <w:rFonts w:ascii="Arial" w:hAnsi="Arial" w:cs="Arial"/>
+          <w:sz w:val="24"/>
+          <w:szCs w:val="24"/>
+        </w:rPr>
+        <w:t>3.34279542031987</w:t>
       </w:r>
     </w:p>
     <w:p>
@@ -454,6 +642,7 @@
           <w:szCs w:val="24"/>
         </w:rPr>
       </w:pPr>
+      <w:proofErr w:type="gramStart"/>
       <w:r>
         <w:rPr>
           <w:rFonts w:ascii="Arial" w:hAnsi="Arial" w:cs="Arial"/>
@@ -468,7 +657,24 @@
           <w:sz w:val="24"/>
           <w:szCs w:val="24"/>
         </w:rPr>
-        <w:t>(2,0,4) is 0.09179843075891547</w:t>
+        <w:t>(</w:t>
+      </w:r>
+      <w:proofErr w:type="gramEnd"/>
+      <w:r>
+        <w:rPr>
+          <w:rFonts w:ascii="Arial" w:hAnsi="Arial" w:cs="Arial"/>
+          <w:sz w:val="24"/>
+          <w:szCs w:val="24"/>
+        </w:rPr>
+        <w:t xml:space="preserve">2,0,4) is </w:t>
+      </w:r>
+      <w:r>
+        <w:rPr>
+          <w:rFonts w:ascii="Arial" w:hAnsi="Arial" w:cs="Arial"/>
+          <w:sz w:val="24"/>
+          <w:szCs w:val="24"/>
+        </w:rPr>
+        <w:t>0.18806109519189196</w:t>
       </w:r>
     </w:p>
     <w:p>
@@ -484,6 +690,7 @@
           <w:szCs w:val="24"/>
         </w:rPr>
       </w:pPr>
+      <w:proofErr w:type="gramStart"/>
       <w:r>
         <w:rPr>
           <w:rFonts w:ascii="Arial" w:hAnsi="Arial" w:cs="Arial"/>
@@ -498,7 +705,24 @@
           <w:sz w:val="24"/>
           <w:szCs w:val="24"/>
         </w:rPr>
-        <w:t>(3,2,1) is -0.012755552822327765</w:t>
+        <w:t>(</w:t>
+      </w:r>
+      <w:proofErr w:type="gramEnd"/>
+      <w:r>
+        <w:rPr>
+          <w:rFonts w:ascii="Arial" w:hAnsi="Arial" w:cs="Arial"/>
+          <w:sz w:val="24"/>
+          <w:szCs w:val="24"/>
+        </w:rPr>
+        <w:t xml:space="preserve">3,2,1) is </w:t>
+      </w:r>
+      <w:r>
+        <w:rPr>
+          <w:rFonts w:ascii="Arial" w:hAnsi="Arial" w:cs="Arial"/>
+          <w:sz w:val="24"/>
+          <w:szCs w:val="24"/>
+        </w:rPr>
+        <w:t>0.06000797936338653</w:t>
       </w:r>
     </w:p>
     <w:sectPr>

</xml_diff>